<commit_message>
TD tai len usecase
</commit_message>
<xml_diff>
--- a/CT300_B2105548_B2111789_LAB4.docx
+++ b/CT300_B2105548_B2111789_LAB4.docx
@@ -1,6 +1,6 @@
 
 <file path=word/document.xml><?xml version="1.0" encoding="utf-8"?>
-<w:document xmlns:wpc="http://schemas.microsoft.com/office/word/2010/wordprocessingCanvas" xmlns:cx="http://schemas.microsoft.com/office/drawing/2014/chartex" xmlns:cx1="http://schemas.microsoft.com/office/drawing/2015/9/8/chartex" xmlns:cx2="http://schemas.microsoft.com/office/drawing/2015/10/21/chartex" xmlns:cx3="http://schemas.microsoft.com/office/drawing/2016/5/9/chartex" xmlns:cx4="http://schemas.microsoft.com/office/drawing/2016/5/10/chartex" xmlns:cx5="http://schemas.microsoft.com/office/drawing/2016/5/11/chartex" xmlns:cx6="http://schemas.microsoft.com/office/drawing/2016/5/12/chartex" xmlns:cx7="http://schemas.microsoft.com/office/drawing/2016/5/13/chartex" xmlns:cx8="http://schemas.microsoft.com/office/drawing/2016/5/14/chartex" xmlns:mc="http://schemas.openxmlformats.org/markup-compatibility/2006" xmlns:aink="http://schemas.microsoft.com/office/drawing/2016/ink" xmlns:am3d="http://schemas.microsoft.com/office/drawing/2017/model3d" xmlns:o="urn:schemas-microsoft-com:office:office" xmlns:oel="http://schemas.microsoft.com/office/2019/extlst" xmlns:r="http://schemas.openxmlformats.org/officeDocument/2006/relationships" xmlns:m="http://schemas.openxmlformats.org/officeDocument/2006/math" xmlns:v="urn:schemas-microsoft-com:vml" xmlns:wp14="http://schemas.microsoft.com/office/word/2010/wordprocessingDrawing" xmlns:wp="http://schemas.openxmlformats.org/drawingml/2006/wordprocessingDrawing" xmlns:w10="urn:schemas-microsoft-com:office:word" xmlns:w="http://schemas.openxmlformats.org/wordprocessingml/2006/main" xmlns:w14="http://schemas.microsoft.com/office/word/2010/wordml" xmlns:w15="http://schemas.microsoft.com/office/word/2012/wordml" xmlns:w16cex="http://schemas.microsoft.com/office/word/2018/wordml/cex" xmlns:w16cid="http://schemas.microsoft.com/office/word/2016/wordml/cid" xmlns:w16="http://schemas.microsoft.com/office/word/2018/wordml" xmlns:w16du="http://schemas.microsoft.com/office/word/2023/wordml/word16du" xmlns:w16sdtdh="http://schemas.microsoft.com/office/word/2020/wordml/sdtdatahash" xmlns:w16se="http://schemas.microsoft.com/office/word/2015/wordml/symex" xmlns:wpg="http://schemas.microsoft.com/office/word/2010/wordprocessingGroup" xmlns:wpi="http://schemas.microsoft.com/office/word/2010/wordprocessingInk" xmlns:wne="http://schemas.microsoft.com/office/word/2006/wordml" xmlns:wps="http://schemas.microsoft.com/office/word/2010/wordprocessingShape" mc:Ignorable="w14 w15 w16se w16cid w16 w16cex w16sdtdh w16du wp14">
+<w:document xmlns:wpc="http://schemas.microsoft.com/office/word/2010/wordprocessingCanvas" xmlns:cx="http://schemas.microsoft.com/office/drawing/2014/chartex" xmlns:cx1="http://schemas.microsoft.com/office/drawing/2015/9/8/chartex" xmlns:cx2="http://schemas.microsoft.com/office/drawing/2015/10/21/chartex" xmlns:cx3="http://schemas.microsoft.com/office/drawing/2016/5/9/chartex" xmlns:cx4="http://schemas.microsoft.com/office/drawing/2016/5/10/chartex" xmlns:cx5="http://schemas.microsoft.com/office/drawing/2016/5/11/chartex" xmlns:cx6="http://schemas.microsoft.com/office/drawing/2016/5/12/chartex" xmlns:cx7="http://schemas.microsoft.com/office/drawing/2016/5/13/chartex" xmlns:cx8="http://schemas.microsoft.com/office/drawing/2016/5/14/chartex" xmlns:mc="http://schemas.openxmlformats.org/markup-compatibility/2006" xmlns:aink="http://schemas.microsoft.com/office/drawing/2016/ink" xmlns:am3d="http://schemas.microsoft.com/office/drawing/2017/model3d" xmlns:o="urn:schemas-microsoft-com:office:office" xmlns:r="http://schemas.openxmlformats.org/officeDocument/2006/relationships" xmlns:m="http://schemas.openxmlformats.org/officeDocument/2006/math" xmlns:v="urn:schemas-microsoft-com:vml" xmlns:wp14="http://schemas.microsoft.com/office/word/2010/wordprocessingDrawing" xmlns:wp="http://schemas.openxmlformats.org/drawingml/2006/wordprocessingDrawing" xmlns:w10="urn:schemas-microsoft-com:office:word" xmlns:w="http://schemas.openxmlformats.org/wordprocessingml/2006/main" xmlns:w14="http://schemas.microsoft.com/office/word/2010/wordml" xmlns:w15="http://schemas.microsoft.com/office/word/2012/wordml" xmlns:w16cid="http://schemas.microsoft.com/office/word/2016/wordml/cid" xmlns:w16se="http://schemas.microsoft.com/office/word/2015/wordml/symex" xmlns:wpg="http://schemas.microsoft.com/office/word/2010/wordprocessingGroup" xmlns:wpi="http://schemas.microsoft.com/office/word/2010/wordprocessingInk" xmlns:wne="http://schemas.microsoft.com/office/word/2006/wordml" xmlns:wps="http://schemas.microsoft.com/office/word/2010/wordprocessingShape" mc:Ignorable="w14 w15 w16se w16cid wp14">
   <w:background w:color="FFFFFF"/>
   <w:body>
     <w:p>
@@ -92,7 +92,7 @@
               </wp:anchor>
             </w:drawing>
           </mc:Choice>
-          <mc:Fallback>
+          <mc:Fallback xmlns:w16sdtdh="http://schemas.microsoft.com/office/word/2020/wordml/sdtdatahash" xmlns:w16du="http://schemas.microsoft.com/office/word/2023/wordml/word16du" xmlns:w16="http://schemas.microsoft.com/office/word/2018/wordml" xmlns:w16cex="http://schemas.microsoft.com/office/word/2018/wordml/cex" xmlns:oel="http://schemas.microsoft.com/office/2019/extlst">
             <w:pict>
               <v:rect w14:anchorId="260C7B75" id="Rectangle 3" o:spid="_x0000_s1026" style="position:absolute;margin-left:-5.95pt;margin-top:-7.75pt;width:470.05pt;height:710.1pt;z-index:-251658240;visibility:visible;mso-wrap-style:none;mso-width-percent:0;mso-height-percent:0;mso-wrap-distance-left:9pt;mso-wrap-distance-top:0;mso-wrap-distance-right:9pt;mso-wrap-distance-bottom:0;mso-position-horizontal:absolute;mso-position-horizontal-relative:text;mso-position-vertical:absolute;mso-position-vertical-relative:text;mso-width-percent:0;mso-height-percent:0;mso-width-relative:page;mso-height-relative:page;v-text-anchor:middle" o:gfxdata="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" strokecolor="#1f4d78 [1604]" strokeweight="1.06mm">
                 <v:stroke endcap="square"/>
@@ -200,7 +200,7 @@
               </wp:anchor>
             </w:drawing>
           </mc:Choice>
-          <mc:Fallback>
+          <mc:Fallback xmlns:w16sdtdh="http://schemas.microsoft.com/office/word/2020/wordml/sdtdatahash" xmlns:w16du="http://schemas.microsoft.com/office/word/2023/wordml/word16du" xmlns:w16="http://schemas.microsoft.com/office/word/2018/wordml" xmlns:w16cex="http://schemas.microsoft.com/office/word/2018/wordml/cex" xmlns:oel="http://schemas.microsoft.com/office/2019/extlst">
             <w:pict>
               <v:line w14:anchorId="78DE0760" id="Straight Connector 3" o:spid="_x0000_s1026" style="position:absolute;z-index:251659264;visibility:visible;mso-wrap-style:square;mso-wrap-distance-left:9pt;mso-wrap-distance-top:0;mso-wrap-distance-right:9pt;mso-wrap-distance-bottom:0;mso-position-horizontal:absolute;mso-position-horizontal-relative:text;mso-position-vertical:absolute;mso-position-vertical-relative:text" from="163.6pt,23.55pt" to="305.95pt,23.55pt" o:gfxdata="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" strokecolor="#5b9bd5 [3204]" strokeweight=".5pt">
                 <v:stroke joinstyle="miter"/>
@@ -646,7 +646,7 @@
                 <v:stroke joinstyle="miter"/>
                 <v:path gradientshapeok="t" o:connecttype="rect"/>
               </v:shapetype>
-              <v:shape id="Text Box 3" o:spid="_x0000_s1026" type="#_x0000_t202" style="position:absolute;left:0;text-align:left;margin-left:-3pt;margin-top:10.6pt;width:231.05pt;height:81.2pt;z-index:251662336;visibility:visible;mso-wrap-style:square;mso-width-percent:0;mso-height-percent:0;mso-wrap-distance-left:9pt;mso-wrap-distance-top:0;mso-wrap-distance-right:9pt;mso-wrap-distance-bottom:0;mso-position-horizontal:absolute;mso-position-horizontal-relative:text;mso-position-vertical:absolute;mso-position-vertical-relative:text;mso-width-percent:0;mso-height-percent:0;mso-width-relative:margin;mso-height-relative:margin;v-text-anchor:top" o:gfxdata="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" fillcolor="white [3201]" stroked="f" strokeweight=".5pt">
+              <v:shape id="Text Box 3" o:spid="_x0000_s1026" type="#_x0000_t202" style="position:absolute;left:0;text-align:left;margin-left:-3pt;margin-top:10.6pt;width:231.05pt;height:81.2pt;z-index:251662336;visibility:visible;mso-wrap-style:square;mso-width-percent:0;mso-height-percent:0;mso-wrap-distance-left:9pt;mso-wrap-distance-top:0;mso-wrap-distance-right:9pt;mso-wrap-distance-bottom:0;mso-position-horizontal:absolute;mso-position-horizontal-relative:text;mso-position-vertical:absolute;mso-position-vertical-relative:text;mso-width-percent:0;mso-height-percent:0;mso-width-relative:margin;mso-height-relative:margin;v-text-anchor:top" o:gfxdata="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" fillcolor="white [3201]" stroked="f" strokeweight=".5pt">
                 <v:textbox>
                   <w:txbxContent>
                     <w:p>
@@ -817,7 +817,7 @@
           </mc:Choice>
           <mc:Fallback>
             <w:pict>
-              <v:shape w14:anchorId="1FFD0CED" id="_x0000_s1027" type="#_x0000_t202" style="position:absolute;left:0;text-align:left;margin-left:227.8pt;margin-top:9.5pt;width:231.05pt;height:81.2pt;z-index:251660288;visibility:visible;mso-wrap-style:square;mso-width-percent:0;mso-height-percent:0;mso-wrap-distance-left:9pt;mso-wrap-distance-top:0;mso-wrap-distance-right:9pt;mso-wrap-distance-bottom:0;mso-position-horizontal:absolute;mso-position-horizontal-relative:text;mso-position-vertical:absolute;mso-position-vertical-relative:text;mso-width-percent:0;mso-height-percent:0;mso-width-relative:margin;mso-height-relative:margin;v-text-anchor:top" o:gfxdata="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" fillcolor="white [3201]" stroked="f" strokeweight=".5pt">
+              <v:shape w14:anchorId="1FFD0CED" id="_x0000_s1027" type="#_x0000_t202" style="position:absolute;left:0;text-align:left;margin-left:227.8pt;margin-top:9.5pt;width:231.05pt;height:81.2pt;z-index:251660288;visibility:visible;mso-wrap-style:square;mso-width-percent:0;mso-height-percent:0;mso-wrap-distance-left:9pt;mso-wrap-distance-top:0;mso-wrap-distance-right:9pt;mso-wrap-distance-bottom:0;mso-position-horizontal:absolute;mso-position-horizontal-relative:text;mso-position-vertical:absolute;mso-position-vertical-relative:text;mso-width-percent:0;mso-height-percent:0;mso-width-relative:margin;mso-height-relative:margin;v-text-anchor:top" o:gfxdata="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" fillcolor="white [3201]" stroked="f" strokeweight=".5pt">
                 <v:textbox>
                   <w:txbxContent>
                     <w:p>
@@ -1275,21 +1275,7 @@
                 <w:rStyle w:val="Hyperlink"/>
                 <w:noProof/>
               </w:rPr>
-              <w:t>USECASE DIA</w:t>
-            </w:r>
-            <w:r>
-              <w:rPr>
-                <w:rStyle w:val="Hyperlink"/>
-                <w:noProof/>
-              </w:rPr>
-              <w:t>G</w:t>
-            </w:r>
-            <w:r>
-              <w:rPr>
-                <w:rStyle w:val="Hyperlink"/>
-                <w:noProof/>
-              </w:rPr>
-              <w:t>RAM</w:t>
+              <w:t>USECASE DIAGRAM</w:t>
             </w:r>
             <w:r>
               <w:rPr>
@@ -1830,10 +1816,67 @@
       </w:pPr>
       <w:bookmarkStart w:id="4" w:name="_Toc180156281"/>
       <w:r>
+        <w:rPr>
+          <w:noProof/>
+        </w:rPr>
+        <w:drawing>
+          <wp:anchor distT="0" distB="0" distL="114300" distR="114300" simplePos="0" relativeHeight="251663360" behindDoc="0" locked="0" layoutInCell="1" allowOverlap="1" wp14:anchorId="230B1350" wp14:editId="57CD4FB3">
+            <wp:simplePos x="0" y="0"/>
+            <wp:positionH relativeFrom="page">
+              <wp:align>center</wp:align>
+            </wp:positionH>
+            <wp:positionV relativeFrom="paragraph">
+              <wp:posOffset>293287</wp:posOffset>
+            </wp:positionV>
+            <wp:extent cx="5579745" cy="4857115"/>
+            <wp:effectExtent l="0" t="0" r="1905" b="635"/>
+            <wp:wrapSquare wrapText="bothSides"/>
+            <wp:docPr id="1" name="Picture 1"/>
+            <wp:cNvGraphicFramePr>
+              <a:graphicFrameLocks xmlns:a="http://schemas.openxmlformats.org/drawingml/2006/main" noChangeAspect="1"/>
+            </wp:cNvGraphicFramePr>
+            <a:graphic xmlns:a="http://schemas.openxmlformats.org/drawingml/2006/main">
+              <a:graphicData uri="http://schemas.openxmlformats.org/drawingml/2006/picture">
+                <pic:pic xmlns:pic="http://schemas.openxmlformats.org/drawingml/2006/picture">
+                  <pic:nvPicPr>
+                    <pic:cNvPr id="1" name="ElevatorSystemUsecase.drawio.png"/>
+                    <pic:cNvPicPr/>
+                  </pic:nvPicPr>
+                  <pic:blipFill>
+                    <a:blip r:embed="rId11">
+                      <a:extLst>
+                        <a:ext uri="{28A0092B-C50C-407E-A947-70E740481C1C}">
+                          <a14:useLocalDpi xmlns:a14="http://schemas.microsoft.com/office/drawing/2010/main" val="0"/>
+                        </a:ext>
+                      </a:extLst>
+                    </a:blip>
+                    <a:stretch>
+                      <a:fillRect/>
+                    </a:stretch>
+                  </pic:blipFill>
+                  <pic:spPr>
+                    <a:xfrm>
+                      <a:off x="0" y="0"/>
+                      <a:ext cx="5579745" cy="4857115"/>
+                    </a:xfrm>
+                    <a:prstGeom prst="rect">
+                      <a:avLst/>
+                    </a:prstGeom>
+                  </pic:spPr>
+                </pic:pic>
+              </a:graphicData>
+            </a:graphic>
+          </wp:anchor>
+        </w:drawing>
+      </w:r>
+      <w:r>
         <w:t>USECASE DIAGRAM</w:t>
       </w:r>
+      <w:bookmarkStart w:id="5" w:name="_GoBack"/>
       <w:bookmarkEnd w:id="4"/>
+      <w:bookmarkEnd w:id="5"/>
     </w:p>
+    <w:p/>
     <w:p/>
     <w:p>
       <w:pPr>
@@ -1854,22 +1897,22 @@
       <w:pPr>
         <w:pStyle w:val="Heading1"/>
       </w:pPr>
-      <w:bookmarkStart w:id="5" w:name="_Toc180156282"/>
+      <w:bookmarkStart w:id="6" w:name="_Toc180156282"/>
       <w:r>
         <w:lastRenderedPageBreak/>
         <w:t>PHẦN II</w:t>
       </w:r>
-      <w:bookmarkEnd w:id="5"/>
+      <w:bookmarkEnd w:id="6"/>
     </w:p>
     <w:p>
       <w:pPr>
         <w:pStyle w:val="Heading1"/>
       </w:pPr>
-      <w:bookmarkStart w:id="6" w:name="_Toc180156283"/>
+      <w:bookmarkStart w:id="7" w:name="_Toc180156283"/>
       <w:r>
         <w:t>CLASS DIAGRAM</w:t>
       </w:r>
-      <w:bookmarkEnd w:id="6"/>
+      <w:bookmarkEnd w:id="7"/>
     </w:p>
     <w:p>
       <w:pPr>
@@ -1885,12 +1928,12 @@
       <w:pPr>
         <w:pStyle w:val="Heading1"/>
       </w:pPr>
-      <w:bookmarkStart w:id="7" w:name="_Toc180156284"/>
+      <w:bookmarkStart w:id="8" w:name="_Toc180156284"/>
       <w:r>
         <w:lastRenderedPageBreak/>
         <w:t>PHẦN III</w:t>
       </w:r>
-      <w:bookmarkEnd w:id="7"/>
+      <w:bookmarkEnd w:id="8"/>
       <w:r>
         <w:t xml:space="preserve"> </w:t>
       </w:r>
@@ -1899,11 +1942,11 @@
       <w:pPr>
         <w:pStyle w:val="Heading1"/>
       </w:pPr>
-      <w:bookmarkStart w:id="8" w:name="_Toc180156285"/>
+      <w:bookmarkStart w:id="9" w:name="_Toc180156285"/>
       <w:r>
         <w:t>SEQEUNCE DIAGRAM</w:t>
       </w:r>
-      <w:bookmarkEnd w:id="8"/>
+      <w:bookmarkEnd w:id="9"/>
     </w:p>
     <w:p>
       <w:pPr>
@@ -1919,12 +1962,12 @@
       <w:pPr>
         <w:pStyle w:val="Heading1"/>
       </w:pPr>
-      <w:bookmarkStart w:id="9" w:name="_Toc180156286"/>
+      <w:bookmarkStart w:id="10" w:name="_Toc180156286"/>
       <w:r>
         <w:lastRenderedPageBreak/>
         <w:t>PHẦN IV</w:t>
       </w:r>
-      <w:bookmarkEnd w:id="9"/>
+      <w:bookmarkEnd w:id="10"/>
       <w:r>
         <w:t xml:space="preserve"> </w:t>
       </w:r>
@@ -1933,11 +1976,11 @@
       <w:pPr>
         <w:pStyle w:val="Heading1"/>
       </w:pPr>
-      <w:bookmarkStart w:id="10" w:name="_Toc180156287"/>
+      <w:bookmarkStart w:id="11" w:name="_Toc180156287"/>
       <w:r>
         <w:t>ACTIVITY DIAGRAM</w:t>
       </w:r>
-      <w:bookmarkEnd w:id="10"/>
+      <w:bookmarkEnd w:id="11"/>
     </w:p>
     <w:p/>
     <w:p/>
@@ -1957,8 +2000,8 @@
       </w:pPr>
     </w:p>
     <w:sectPr>
-      <w:headerReference w:type="default" r:id="rId11"/>
-      <w:footerReference w:type="default" r:id="rId12"/>
+      <w:headerReference w:type="default" r:id="rId12"/>
+      <w:footerReference w:type="default" r:id="rId13"/>
       <w:pgSz w:w="11906" w:h="16838"/>
       <w:pgMar w:top="1483" w:right="1134" w:bottom="1701" w:left="1985" w:header="720" w:footer="720" w:gutter="0"/>
       <w:pgNumType w:start="2"/>
@@ -1970,7 +2013,7 @@
 </file>
 
 <file path=word/endnotes.xml><?xml version="1.0" encoding="utf-8"?>
-<w:endnotes xmlns:wpc="http://schemas.microsoft.com/office/word/2010/wordprocessingCanvas" xmlns:cx="http://schemas.microsoft.com/office/drawing/2014/chartex" xmlns:cx1="http://schemas.microsoft.com/office/drawing/2015/9/8/chartex" xmlns:cx2="http://schemas.microsoft.com/office/drawing/2015/10/21/chartex" xmlns:cx3="http://schemas.microsoft.com/office/drawing/2016/5/9/chartex" xmlns:cx4="http://schemas.microsoft.com/office/drawing/2016/5/10/chartex" xmlns:cx5="http://schemas.microsoft.com/office/drawing/2016/5/11/chartex" xmlns:cx6="http://schemas.microsoft.com/office/drawing/2016/5/12/chartex" xmlns:cx7="http://schemas.microsoft.com/office/drawing/2016/5/13/chartex" xmlns:cx8="http://schemas.microsoft.com/office/drawing/2016/5/14/chartex" xmlns:mc="http://schemas.openxmlformats.org/markup-compatibility/2006" xmlns:aink="http://schemas.microsoft.com/office/drawing/2016/ink" xmlns:am3d="http://schemas.microsoft.com/office/drawing/2017/model3d" xmlns:o="urn:schemas-microsoft-com:office:office" xmlns:oel="http://schemas.microsoft.com/office/2019/extlst" xmlns:r="http://schemas.openxmlformats.org/officeDocument/2006/relationships" xmlns:m="http://schemas.openxmlformats.org/officeDocument/2006/math" xmlns:v="urn:schemas-microsoft-com:vml" xmlns:wp14="http://schemas.microsoft.com/office/word/2010/wordprocessingDrawing" xmlns:wp="http://schemas.openxmlformats.org/drawingml/2006/wordprocessingDrawing" xmlns:w10="urn:schemas-microsoft-com:office:word" xmlns:w="http://schemas.openxmlformats.org/wordprocessingml/2006/main" xmlns:w14="http://schemas.microsoft.com/office/word/2010/wordml" xmlns:w15="http://schemas.microsoft.com/office/word/2012/wordml" xmlns:w16cex="http://schemas.microsoft.com/office/word/2018/wordml/cex" xmlns:w16cid="http://schemas.microsoft.com/office/word/2016/wordml/cid" xmlns:w16="http://schemas.microsoft.com/office/word/2018/wordml" xmlns:w16du="http://schemas.microsoft.com/office/word/2023/wordml/word16du" xmlns:w16sdtdh="http://schemas.microsoft.com/office/word/2020/wordml/sdtdatahash" xmlns:w16se="http://schemas.microsoft.com/office/word/2015/wordml/symex" xmlns:wpg="http://schemas.microsoft.com/office/word/2010/wordprocessingGroup" xmlns:wpi="http://schemas.microsoft.com/office/word/2010/wordprocessingInk" xmlns:wne="http://schemas.microsoft.com/office/word/2006/wordml" xmlns:wps="http://schemas.microsoft.com/office/word/2010/wordprocessingShape" mc:Ignorable="w14 w15 w16se w16cid w16 w16cex w16sdtdh w16du wp14">
+<w:endnotes xmlns:wpc="http://schemas.microsoft.com/office/word/2010/wordprocessingCanvas" xmlns:cx="http://schemas.microsoft.com/office/drawing/2014/chartex" xmlns:cx1="http://schemas.microsoft.com/office/drawing/2015/9/8/chartex" xmlns:cx2="http://schemas.microsoft.com/office/drawing/2015/10/21/chartex" xmlns:cx3="http://schemas.microsoft.com/office/drawing/2016/5/9/chartex" xmlns:cx4="http://schemas.microsoft.com/office/drawing/2016/5/10/chartex" xmlns:cx5="http://schemas.microsoft.com/office/drawing/2016/5/11/chartex" xmlns:cx6="http://schemas.microsoft.com/office/drawing/2016/5/12/chartex" xmlns:cx7="http://schemas.microsoft.com/office/drawing/2016/5/13/chartex" xmlns:cx8="http://schemas.microsoft.com/office/drawing/2016/5/14/chartex" xmlns:mc="http://schemas.openxmlformats.org/markup-compatibility/2006" xmlns:aink="http://schemas.microsoft.com/office/drawing/2016/ink" xmlns:am3d="http://schemas.microsoft.com/office/drawing/2017/model3d" xmlns:o="urn:schemas-microsoft-com:office:office" xmlns:r="http://schemas.openxmlformats.org/officeDocument/2006/relationships" xmlns:m="http://schemas.openxmlformats.org/officeDocument/2006/math" xmlns:v="urn:schemas-microsoft-com:vml" xmlns:wp14="http://schemas.microsoft.com/office/word/2010/wordprocessingDrawing" xmlns:wp="http://schemas.openxmlformats.org/drawingml/2006/wordprocessingDrawing" xmlns:w10="urn:schemas-microsoft-com:office:word" xmlns:w="http://schemas.openxmlformats.org/wordprocessingml/2006/main" xmlns:w14="http://schemas.microsoft.com/office/word/2010/wordml" xmlns:w15="http://schemas.microsoft.com/office/word/2012/wordml" xmlns:w16cid="http://schemas.microsoft.com/office/word/2016/wordml/cid" xmlns:w16se="http://schemas.microsoft.com/office/word/2015/wordml/symex" xmlns:wpg="http://schemas.microsoft.com/office/word/2010/wordprocessingGroup" xmlns:wpi="http://schemas.microsoft.com/office/word/2010/wordprocessingInk" xmlns:wne="http://schemas.microsoft.com/office/word/2006/wordml" xmlns:wps="http://schemas.microsoft.com/office/word/2010/wordprocessingShape" mc:Ignorable="w14 w15 w16se w16cid wp14">
   <w:endnote w:type="separator" w:id="-1">
     <w:p>
       <w:r>
@@ -1989,7 +2032,7 @@
 </file>
 
 <file path=word/footer1.xml><?xml version="1.0" encoding="utf-8"?>
-<w:ftr xmlns:wpc="http://schemas.microsoft.com/office/word/2010/wordprocessingCanvas" xmlns:cx="http://schemas.microsoft.com/office/drawing/2014/chartex" xmlns:cx1="http://schemas.microsoft.com/office/drawing/2015/9/8/chartex" xmlns:cx2="http://schemas.microsoft.com/office/drawing/2015/10/21/chartex" xmlns:cx3="http://schemas.microsoft.com/office/drawing/2016/5/9/chartex" xmlns:cx4="http://schemas.microsoft.com/office/drawing/2016/5/10/chartex" xmlns:cx5="http://schemas.microsoft.com/office/drawing/2016/5/11/chartex" xmlns:cx6="http://schemas.microsoft.com/office/drawing/2016/5/12/chartex" xmlns:cx7="http://schemas.microsoft.com/office/drawing/2016/5/13/chartex" xmlns:cx8="http://schemas.microsoft.com/office/drawing/2016/5/14/chartex" xmlns:mc="http://schemas.openxmlformats.org/markup-compatibility/2006" xmlns:aink="http://schemas.microsoft.com/office/drawing/2016/ink" xmlns:am3d="http://schemas.microsoft.com/office/drawing/2017/model3d" xmlns:o="urn:schemas-microsoft-com:office:office" xmlns:oel="http://schemas.microsoft.com/office/2019/extlst" xmlns:r="http://schemas.openxmlformats.org/officeDocument/2006/relationships" xmlns:m="http://schemas.openxmlformats.org/officeDocument/2006/math" xmlns:v="urn:schemas-microsoft-com:vml" xmlns:wp14="http://schemas.microsoft.com/office/word/2010/wordprocessingDrawing" xmlns:wp="http://schemas.openxmlformats.org/drawingml/2006/wordprocessingDrawing" xmlns:w10="urn:schemas-microsoft-com:office:word" xmlns:w="http://schemas.openxmlformats.org/wordprocessingml/2006/main" xmlns:w14="http://schemas.microsoft.com/office/word/2010/wordml" xmlns:w15="http://schemas.microsoft.com/office/word/2012/wordml" xmlns:w16cex="http://schemas.microsoft.com/office/word/2018/wordml/cex" xmlns:w16cid="http://schemas.microsoft.com/office/word/2016/wordml/cid" xmlns:w16="http://schemas.microsoft.com/office/word/2018/wordml" xmlns:w16du="http://schemas.microsoft.com/office/word/2023/wordml/word16du" xmlns:w16sdtdh="http://schemas.microsoft.com/office/word/2020/wordml/sdtdatahash" xmlns:w16se="http://schemas.microsoft.com/office/word/2015/wordml/symex" xmlns:wpg="http://schemas.microsoft.com/office/word/2010/wordprocessingGroup" xmlns:wpi="http://schemas.microsoft.com/office/word/2010/wordprocessingInk" xmlns:wne="http://schemas.microsoft.com/office/word/2006/wordml" xmlns:wps="http://schemas.microsoft.com/office/word/2010/wordprocessingShape" mc:Ignorable="w14 w15 w16se w16cid w16 w16cex w16sdtdh w16du wp14">
+<w:ftr xmlns:wpc="http://schemas.microsoft.com/office/word/2010/wordprocessingCanvas" xmlns:cx="http://schemas.microsoft.com/office/drawing/2014/chartex" xmlns:cx1="http://schemas.microsoft.com/office/drawing/2015/9/8/chartex" xmlns:cx2="http://schemas.microsoft.com/office/drawing/2015/10/21/chartex" xmlns:cx3="http://schemas.microsoft.com/office/drawing/2016/5/9/chartex" xmlns:cx4="http://schemas.microsoft.com/office/drawing/2016/5/10/chartex" xmlns:cx5="http://schemas.microsoft.com/office/drawing/2016/5/11/chartex" xmlns:cx6="http://schemas.microsoft.com/office/drawing/2016/5/12/chartex" xmlns:cx7="http://schemas.microsoft.com/office/drawing/2016/5/13/chartex" xmlns:cx8="http://schemas.microsoft.com/office/drawing/2016/5/14/chartex" xmlns:mc="http://schemas.openxmlformats.org/markup-compatibility/2006" xmlns:aink="http://schemas.microsoft.com/office/drawing/2016/ink" xmlns:am3d="http://schemas.microsoft.com/office/drawing/2017/model3d" xmlns:o="urn:schemas-microsoft-com:office:office" xmlns:r="http://schemas.openxmlformats.org/officeDocument/2006/relationships" xmlns:m="http://schemas.openxmlformats.org/officeDocument/2006/math" xmlns:v="urn:schemas-microsoft-com:vml" xmlns:wp14="http://schemas.microsoft.com/office/word/2010/wordprocessingDrawing" xmlns:wp="http://schemas.openxmlformats.org/drawingml/2006/wordprocessingDrawing" xmlns:w10="urn:schemas-microsoft-com:office:word" xmlns:w="http://schemas.openxmlformats.org/wordprocessingml/2006/main" xmlns:w14="http://schemas.microsoft.com/office/word/2010/wordml" xmlns:w15="http://schemas.microsoft.com/office/word/2012/wordml" xmlns:w16cid="http://schemas.microsoft.com/office/word/2016/wordml/cid" xmlns:w16se="http://schemas.microsoft.com/office/word/2015/wordml/symex" xmlns:wpg="http://schemas.microsoft.com/office/word/2010/wordprocessingGroup" xmlns:wpi="http://schemas.microsoft.com/office/word/2010/wordprocessingInk" xmlns:wne="http://schemas.microsoft.com/office/word/2006/wordml" xmlns:wps="http://schemas.microsoft.com/office/word/2010/wordprocessingShape" mc:Ignorable="w14 w15 w16se w16cid wp14">
   <w:p>
     <w:pPr>
       <w:pStyle w:val="Footer"/>
@@ -2006,7 +2049,7 @@
 </file>
 
 <file path=word/footer2.xml><?xml version="1.0" encoding="utf-8"?>
-<w:ftr xmlns:wpc="http://schemas.microsoft.com/office/word/2010/wordprocessingCanvas" xmlns:cx="http://schemas.microsoft.com/office/drawing/2014/chartex" xmlns:cx1="http://schemas.microsoft.com/office/drawing/2015/9/8/chartex" xmlns:cx2="http://schemas.microsoft.com/office/drawing/2015/10/21/chartex" xmlns:cx3="http://schemas.microsoft.com/office/drawing/2016/5/9/chartex" xmlns:cx4="http://schemas.microsoft.com/office/drawing/2016/5/10/chartex" xmlns:cx5="http://schemas.microsoft.com/office/drawing/2016/5/11/chartex" xmlns:cx6="http://schemas.microsoft.com/office/drawing/2016/5/12/chartex" xmlns:cx7="http://schemas.microsoft.com/office/drawing/2016/5/13/chartex" xmlns:cx8="http://schemas.microsoft.com/office/drawing/2016/5/14/chartex" xmlns:mc="http://schemas.openxmlformats.org/markup-compatibility/2006" xmlns:aink="http://schemas.microsoft.com/office/drawing/2016/ink" xmlns:am3d="http://schemas.microsoft.com/office/drawing/2017/model3d" xmlns:o="urn:schemas-microsoft-com:office:office" xmlns:oel="http://schemas.microsoft.com/office/2019/extlst" xmlns:r="http://schemas.openxmlformats.org/officeDocument/2006/relationships" xmlns:m="http://schemas.openxmlformats.org/officeDocument/2006/math" xmlns:v="urn:schemas-microsoft-com:vml" xmlns:wp14="http://schemas.microsoft.com/office/word/2010/wordprocessingDrawing" xmlns:wp="http://schemas.openxmlformats.org/drawingml/2006/wordprocessingDrawing" xmlns:w10="urn:schemas-microsoft-com:office:word" xmlns:w="http://schemas.openxmlformats.org/wordprocessingml/2006/main" xmlns:w14="http://schemas.microsoft.com/office/word/2010/wordml" xmlns:w15="http://schemas.microsoft.com/office/word/2012/wordml" xmlns:w16cex="http://schemas.microsoft.com/office/word/2018/wordml/cex" xmlns:w16cid="http://schemas.microsoft.com/office/word/2016/wordml/cid" xmlns:w16="http://schemas.microsoft.com/office/word/2018/wordml" xmlns:w16du="http://schemas.microsoft.com/office/word/2023/wordml/word16du" xmlns:w16sdtdh="http://schemas.microsoft.com/office/word/2020/wordml/sdtdatahash" xmlns:w16se="http://schemas.microsoft.com/office/word/2015/wordml/symex" xmlns:wpg="http://schemas.microsoft.com/office/word/2010/wordprocessingGroup" xmlns:wpi="http://schemas.microsoft.com/office/word/2010/wordprocessingInk" xmlns:wne="http://schemas.microsoft.com/office/word/2006/wordml" xmlns:wps="http://schemas.microsoft.com/office/word/2010/wordprocessingShape" mc:Ignorable="w14 w15 w16se w16cid w16 w16cex w16sdtdh w16du wp14">
+<w:ftr xmlns:wpc="http://schemas.microsoft.com/office/word/2010/wordprocessingCanvas" xmlns:cx="http://schemas.microsoft.com/office/drawing/2014/chartex" xmlns:cx1="http://schemas.microsoft.com/office/drawing/2015/9/8/chartex" xmlns:cx2="http://schemas.microsoft.com/office/drawing/2015/10/21/chartex" xmlns:cx3="http://schemas.microsoft.com/office/drawing/2016/5/9/chartex" xmlns:cx4="http://schemas.microsoft.com/office/drawing/2016/5/10/chartex" xmlns:cx5="http://schemas.microsoft.com/office/drawing/2016/5/11/chartex" xmlns:cx6="http://schemas.microsoft.com/office/drawing/2016/5/12/chartex" xmlns:cx7="http://schemas.microsoft.com/office/drawing/2016/5/13/chartex" xmlns:cx8="http://schemas.microsoft.com/office/drawing/2016/5/14/chartex" xmlns:mc="http://schemas.openxmlformats.org/markup-compatibility/2006" xmlns:aink="http://schemas.microsoft.com/office/drawing/2016/ink" xmlns:am3d="http://schemas.microsoft.com/office/drawing/2017/model3d" xmlns:o="urn:schemas-microsoft-com:office:office" xmlns:r="http://schemas.openxmlformats.org/officeDocument/2006/relationships" xmlns:m="http://schemas.openxmlformats.org/officeDocument/2006/math" xmlns:v="urn:schemas-microsoft-com:vml" xmlns:wp14="http://schemas.microsoft.com/office/word/2010/wordprocessingDrawing" xmlns:wp="http://schemas.openxmlformats.org/drawingml/2006/wordprocessingDrawing" xmlns:w10="urn:schemas-microsoft-com:office:word" xmlns:w="http://schemas.openxmlformats.org/wordprocessingml/2006/main" xmlns:w14="http://schemas.microsoft.com/office/word/2010/wordml" xmlns:w15="http://schemas.microsoft.com/office/word/2012/wordml" xmlns:w16cid="http://schemas.microsoft.com/office/word/2016/wordml/cid" xmlns:w16se="http://schemas.microsoft.com/office/word/2015/wordml/symex" xmlns:wpg="http://schemas.microsoft.com/office/word/2010/wordprocessingGroup" xmlns:wpi="http://schemas.microsoft.com/office/word/2010/wordprocessingInk" xmlns:wne="http://schemas.microsoft.com/office/word/2006/wordml" xmlns:wps="http://schemas.microsoft.com/office/word/2010/wordprocessingShape" mc:Ignorable="w14 w15 w16se w16cid wp14">
   <w:sdt>
     <w:sdtPr>
       <w:id w:val="1222015809"/>
@@ -2069,7 +2112,7 @@
 </file>
 
 <file path=word/footnotes.xml><?xml version="1.0" encoding="utf-8"?>
-<w:footnotes xmlns:wpc="http://schemas.microsoft.com/office/word/2010/wordprocessingCanvas" xmlns:cx="http://schemas.microsoft.com/office/drawing/2014/chartex" xmlns:cx1="http://schemas.microsoft.com/office/drawing/2015/9/8/chartex" xmlns:cx2="http://schemas.microsoft.com/office/drawing/2015/10/21/chartex" xmlns:cx3="http://schemas.microsoft.com/office/drawing/2016/5/9/chartex" xmlns:cx4="http://schemas.microsoft.com/office/drawing/2016/5/10/chartex" xmlns:cx5="http://schemas.microsoft.com/office/drawing/2016/5/11/chartex" xmlns:cx6="http://schemas.microsoft.com/office/drawing/2016/5/12/chartex" xmlns:cx7="http://schemas.microsoft.com/office/drawing/2016/5/13/chartex" xmlns:cx8="http://schemas.microsoft.com/office/drawing/2016/5/14/chartex" xmlns:mc="http://schemas.openxmlformats.org/markup-compatibility/2006" xmlns:aink="http://schemas.microsoft.com/office/drawing/2016/ink" xmlns:am3d="http://schemas.microsoft.com/office/drawing/2017/model3d" xmlns:o="urn:schemas-microsoft-com:office:office" xmlns:oel="http://schemas.microsoft.com/office/2019/extlst" xmlns:r="http://schemas.openxmlformats.org/officeDocument/2006/relationships" xmlns:m="http://schemas.openxmlformats.org/officeDocument/2006/math" xmlns:v="urn:schemas-microsoft-com:vml" xmlns:wp14="http://schemas.microsoft.com/office/word/2010/wordprocessingDrawing" xmlns:wp="http://schemas.openxmlformats.org/drawingml/2006/wordprocessingDrawing" xmlns:w10="urn:schemas-microsoft-com:office:word" xmlns:w="http://schemas.openxmlformats.org/wordprocessingml/2006/main" xmlns:w14="http://schemas.microsoft.com/office/word/2010/wordml" xmlns:w15="http://schemas.microsoft.com/office/word/2012/wordml" xmlns:w16cex="http://schemas.microsoft.com/office/word/2018/wordml/cex" xmlns:w16cid="http://schemas.microsoft.com/office/word/2016/wordml/cid" xmlns:w16="http://schemas.microsoft.com/office/word/2018/wordml" xmlns:w16du="http://schemas.microsoft.com/office/word/2023/wordml/word16du" xmlns:w16sdtdh="http://schemas.microsoft.com/office/word/2020/wordml/sdtdatahash" xmlns:w16se="http://schemas.microsoft.com/office/word/2015/wordml/symex" xmlns:wpg="http://schemas.microsoft.com/office/word/2010/wordprocessingGroup" xmlns:wpi="http://schemas.microsoft.com/office/word/2010/wordprocessingInk" xmlns:wne="http://schemas.microsoft.com/office/word/2006/wordml" xmlns:wps="http://schemas.microsoft.com/office/word/2010/wordprocessingShape" mc:Ignorable="w14 w15 w16se w16cid w16 w16cex w16sdtdh w16du wp14">
+<w:footnotes xmlns:wpc="http://schemas.microsoft.com/office/word/2010/wordprocessingCanvas" xmlns:cx="http://schemas.microsoft.com/office/drawing/2014/chartex" xmlns:cx1="http://schemas.microsoft.com/office/drawing/2015/9/8/chartex" xmlns:cx2="http://schemas.microsoft.com/office/drawing/2015/10/21/chartex" xmlns:cx3="http://schemas.microsoft.com/office/drawing/2016/5/9/chartex" xmlns:cx4="http://schemas.microsoft.com/office/drawing/2016/5/10/chartex" xmlns:cx5="http://schemas.microsoft.com/office/drawing/2016/5/11/chartex" xmlns:cx6="http://schemas.microsoft.com/office/drawing/2016/5/12/chartex" xmlns:cx7="http://schemas.microsoft.com/office/drawing/2016/5/13/chartex" xmlns:cx8="http://schemas.microsoft.com/office/drawing/2016/5/14/chartex" xmlns:mc="http://schemas.openxmlformats.org/markup-compatibility/2006" xmlns:aink="http://schemas.microsoft.com/office/drawing/2016/ink" xmlns:am3d="http://schemas.microsoft.com/office/drawing/2017/model3d" xmlns:o="urn:schemas-microsoft-com:office:office" xmlns:r="http://schemas.openxmlformats.org/officeDocument/2006/relationships" xmlns:m="http://schemas.openxmlformats.org/officeDocument/2006/math" xmlns:v="urn:schemas-microsoft-com:vml" xmlns:wp14="http://schemas.microsoft.com/office/word/2010/wordprocessingDrawing" xmlns:wp="http://schemas.openxmlformats.org/drawingml/2006/wordprocessingDrawing" xmlns:w10="urn:schemas-microsoft-com:office:word" xmlns:w="http://schemas.openxmlformats.org/wordprocessingml/2006/main" xmlns:w14="http://schemas.microsoft.com/office/word/2010/wordml" xmlns:w15="http://schemas.microsoft.com/office/word/2012/wordml" xmlns:w16cid="http://schemas.microsoft.com/office/word/2016/wordml/cid" xmlns:w16se="http://schemas.microsoft.com/office/word/2015/wordml/symex" xmlns:wpg="http://schemas.microsoft.com/office/word/2010/wordprocessingGroup" xmlns:wpi="http://schemas.microsoft.com/office/word/2010/wordprocessingInk" xmlns:wne="http://schemas.microsoft.com/office/word/2006/wordml" xmlns:wps="http://schemas.microsoft.com/office/word/2010/wordprocessingShape" mc:Ignorable="w14 w15 w16se w16cid wp14">
   <w:footnote w:type="separator" w:id="-1">
     <w:p>
       <w:r>
@@ -2088,7 +2131,7 @@
 </file>
 
 <file path=word/header1.xml><?xml version="1.0" encoding="utf-8"?>
-<w:hdr xmlns:wpc="http://schemas.microsoft.com/office/word/2010/wordprocessingCanvas" xmlns:cx="http://schemas.microsoft.com/office/drawing/2014/chartex" xmlns:cx1="http://schemas.microsoft.com/office/drawing/2015/9/8/chartex" xmlns:cx2="http://schemas.microsoft.com/office/drawing/2015/10/21/chartex" xmlns:cx3="http://schemas.microsoft.com/office/drawing/2016/5/9/chartex" xmlns:cx4="http://schemas.microsoft.com/office/drawing/2016/5/10/chartex" xmlns:cx5="http://schemas.microsoft.com/office/drawing/2016/5/11/chartex" xmlns:cx6="http://schemas.microsoft.com/office/drawing/2016/5/12/chartex" xmlns:cx7="http://schemas.microsoft.com/office/drawing/2016/5/13/chartex" xmlns:cx8="http://schemas.microsoft.com/office/drawing/2016/5/14/chartex" xmlns:mc="http://schemas.openxmlformats.org/markup-compatibility/2006" xmlns:aink="http://schemas.microsoft.com/office/drawing/2016/ink" xmlns:am3d="http://schemas.microsoft.com/office/drawing/2017/model3d" xmlns:o="urn:schemas-microsoft-com:office:office" xmlns:oel="http://schemas.microsoft.com/office/2019/extlst" xmlns:r="http://schemas.openxmlformats.org/officeDocument/2006/relationships" xmlns:m="http://schemas.openxmlformats.org/officeDocument/2006/math" xmlns:v="urn:schemas-microsoft-com:vml" xmlns:wp14="http://schemas.microsoft.com/office/word/2010/wordprocessingDrawing" xmlns:wp="http://schemas.openxmlformats.org/drawingml/2006/wordprocessingDrawing" xmlns:w10="urn:schemas-microsoft-com:office:word" xmlns:w="http://schemas.openxmlformats.org/wordprocessingml/2006/main" xmlns:w14="http://schemas.microsoft.com/office/word/2010/wordml" xmlns:w15="http://schemas.microsoft.com/office/word/2012/wordml" xmlns:w16cex="http://schemas.microsoft.com/office/word/2018/wordml/cex" xmlns:w16cid="http://schemas.microsoft.com/office/word/2016/wordml/cid" xmlns:w16="http://schemas.microsoft.com/office/word/2018/wordml" xmlns:w16du="http://schemas.microsoft.com/office/word/2023/wordml/word16du" xmlns:w16sdtdh="http://schemas.microsoft.com/office/word/2020/wordml/sdtdatahash" xmlns:w16se="http://schemas.microsoft.com/office/word/2015/wordml/symex" xmlns:wpg="http://schemas.microsoft.com/office/word/2010/wordprocessingGroup" xmlns:wpi="http://schemas.microsoft.com/office/word/2010/wordprocessingInk" xmlns:wne="http://schemas.microsoft.com/office/word/2006/wordml" xmlns:wps="http://schemas.microsoft.com/office/word/2010/wordprocessingShape" mc:Ignorable="w14 w15 w16se w16cid w16 w16cex w16sdtdh w16du wp14">
+<w:hdr xmlns:wpc="http://schemas.microsoft.com/office/word/2010/wordprocessingCanvas" xmlns:cx="http://schemas.microsoft.com/office/drawing/2014/chartex" xmlns:cx1="http://schemas.microsoft.com/office/drawing/2015/9/8/chartex" xmlns:cx2="http://schemas.microsoft.com/office/drawing/2015/10/21/chartex" xmlns:cx3="http://schemas.microsoft.com/office/drawing/2016/5/9/chartex" xmlns:cx4="http://schemas.microsoft.com/office/drawing/2016/5/10/chartex" xmlns:cx5="http://schemas.microsoft.com/office/drawing/2016/5/11/chartex" xmlns:cx6="http://schemas.microsoft.com/office/drawing/2016/5/12/chartex" xmlns:cx7="http://schemas.microsoft.com/office/drawing/2016/5/13/chartex" xmlns:cx8="http://schemas.microsoft.com/office/drawing/2016/5/14/chartex" xmlns:mc="http://schemas.openxmlformats.org/markup-compatibility/2006" xmlns:aink="http://schemas.microsoft.com/office/drawing/2016/ink" xmlns:am3d="http://schemas.microsoft.com/office/drawing/2017/model3d" xmlns:o="urn:schemas-microsoft-com:office:office" xmlns:r="http://schemas.openxmlformats.org/officeDocument/2006/relationships" xmlns:m="http://schemas.openxmlformats.org/officeDocument/2006/math" xmlns:v="urn:schemas-microsoft-com:vml" xmlns:wp14="http://schemas.microsoft.com/office/word/2010/wordprocessingDrawing" xmlns:wp="http://schemas.openxmlformats.org/drawingml/2006/wordprocessingDrawing" xmlns:w10="urn:schemas-microsoft-com:office:word" xmlns:w="http://schemas.openxmlformats.org/wordprocessingml/2006/main" xmlns:w14="http://schemas.microsoft.com/office/word/2010/wordml" xmlns:w15="http://schemas.microsoft.com/office/word/2012/wordml" xmlns:w16cid="http://schemas.microsoft.com/office/word/2016/wordml/cid" xmlns:w16se="http://schemas.microsoft.com/office/word/2015/wordml/symex" xmlns:wpg="http://schemas.microsoft.com/office/word/2010/wordprocessingGroup" xmlns:wpi="http://schemas.microsoft.com/office/word/2010/wordprocessingInk" xmlns:wne="http://schemas.microsoft.com/office/word/2006/wordml" xmlns:wps="http://schemas.microsoft.com/office/word/2010/wordprocessingShape" mc:Ignorable="w14 w15 w16se w16cid wp14">
   <w:p>
     <w:pPr>
       <w:pStyle w:val="Header"/>
@@ -2099,7 +2142,7 @@
 </file>
 
 <file path=word/header2.xml><?xml version="1.0" encoding="utf-8"?>
-<w:hdr xmlns:wpc="http://schemas.microsoft.com/office/word/2010/wordprocessingCanvas" xmlns:cx="http://schemas.microsoft.com/office/drawing/2014/chartex" xmlns:cx1="http://schemas.microsoft.com/office/drawing/2015/9/8/chartex" xmlns:cx2="http://schemas.microsoft.com/office/drawing/2015/10/21/chartex" xmlns:cx3="http://schemas.microsoft.com/office/drawing/2016/5/9/chartex" xmlns:cx4="http://schemas.microsoft.com/office/drawing/2016/5/10/chartex" xmlns:cx5="http://schemas.microsoft.com/office/drawing/2016/5/11/chartex" xmlns:cx6="http://schemas.microsoft.com/office/drawing/2016/5/12/chartex" xmlns:cx7="http://schemas.microsoft.com/office/drawing/2016/5/13/chartex" xmlns:cx8="http://schemas.microsoft.com/office/drawing/2016/5/14/chartex" xmlns:mc="http://schemas.openxmlformats.org/markup-compatibility/2006" xmlns:aink="http://schemas.microsoft.com/office/drawing/2016/ink" xmlns:am3d="http://schemas.microsoft.com/office/drawing/2017/model3d" xmlns:o="urn:schemas-microsoft-com:office:office" xmlns:oel="http://schemas.microsoft.com/office/2019/extlst" xmlns:r="http://schemas.openxmlformats.org/officeDocument/2006/relationships" xmlns:m="http://schemas.openxmlformats.org/officeDocument/2006/math" xmlns:v="urn:schemas-microsoft-com:vml" xmlns:wp14="http://schemas.microsoft.com/office/word/2010/wordprocessingDrawing" xmlns:wp="http://schemas.openxmlformats.org/drawingml/2006/wordprocessingDrawing" xmlns:w10="urn:schemas-microsoft-com:office:word" xmlns:w="http://schemas.openxmlformats.org/wordprocessingml/2006/main" xmlns:w14="http://schemas.microsoft.com/office/word/2010/wordml" xmlns:w15="http://schemas.microsoft.com/office/word/2012/wordml" xmlns:w16cex="http://schemas.microsoft.com/office/word/2018/wordml/cex" xmlns:w16cid="http://schemas.microsoft.com/office/word/2016/wordml/cid" xmlns:w16="http://schemas.microsoft.com/office/word/2018/wordml" xmlns:w16du="http://schemas.microsoft.com/office/word/2023/wordml/word16du" xmlns:w16sdtdh="http://schemas.microsoft.com/office/word/2020/wordml/sdtdatahash" xmlns:w16se="http://schemas.microsoft.com/office/word/2015/wordml/symex" xmlns:wpg="http://schemas.microsoft.com/office/word/2010/wordprocessingGroup" xmlns:wpi="http://schemas.microsoft.com/office/word/2010/wordprocessingInk" xmlns:wne="http://schemas.microsoft.com/office/word/2006/wordml" xmlns:wps="http://schemas.microsoft.com/office/word/2010/wordprocessingShape" mc:Ignorable="w14 w15 w16se w16cid w16 w16cex w16sdtdh w16du wp14">
+<w:hdr xmlns:wpc="http://schemas.microsoft.com/office/word/2010/wordprocessingCanvas" xmlns:cx="http://schemas.microsoft.com/office/drawing/2014/chartex" xmlns:cx1="http://schemas.microsoft.com/office/drawing/2015/9/8/chartex" xmlns:cx2="http://schemas.microsoft.com/office/drawing/2015/10/21/chartex" xmlns:cx3="http://schemas.microsoft.com/office/drawing/2016/5/9/chartex" xmlns:cx4="http://schemas.microsoft.com/office/drawing/2016/5/10/chartex" xmlns:cx5="http://schemas.microsoft.com/office/drawing/2016/5/11/chartex" xmlns:cx6="http://schemas.microsoft.com/office/drawing/2016/5/12/chartex" xmlns:cx7="http://schemas.microsoft.com/office/drawing/2016/5/13/chartex" xmlns:cx8="http://schemas.microsoft.com/office/drawing/2016/5/14/chartex" xmlns:mc="http://schemas.openxmlformats.org/markup-compatibility/2006" xmlns:aink="http://schemas.microsoft.com/office/drawing/2016/ink" xmlns:am3d="http://schemas.microsoft.com/office/drawing/2017/model3d" xmlns:o="urn:schemas-microsoft-com:office:office" xmlns:r="http://schemas.openxmlformats.org/officeDocument/2006/relationships" xmlns:m="http://schemas.openxmlformats.org/officeDocument/2006/math" xmlns:v="urn:schemas-microsoft-com:vml" xmlns:wp14="http://schemas.microsoft.com/office/word/2010/wordprocessingDrawing" xmlns:wp="http://schemas.openxmlformats.org/drawingml/2006/wordprocessingDrawing" xmlns:w10="urn:schemas-microsoft-com:office:word" xmlns:w="http://schemas.openxmlformats.org/wordprocessingml/2006/main" xmlns:w14="http://schemas.microsoft.com/office/word/2010/wordml" xmlns:w15="http://schemas.microsoft.com/office/word/2012/wordml" xmlns:w16cid="http://schemas.microsoft.com/office/word/2016/wordml/cid" xmlns:w16se="http://schemas.microsoft.com/office/word/2015/wordml/symex" xmlns:wpg="http://schemas.microsoft.com/office/word/2010/wordprocessingGroup" xmlns:wpi="http://schemas.microsoft.com/office/word/2010/wordprocessingInk" xmlns:wne="http://schemas.microsoft.com/office/word/2006/wordml" xmlns:wps="http://schemas.microsoft.com/office/word/2010/wordprocessingShape" mc:Ignorable="w14 w15 w16se w16cid wp14">
   <w:p>
     <w:pPr>
       <w:pStyle w:val="Header"/>
@@ -2141,7 +2184,7 @@
 </file>
 
 <file path=word/numbering.xml><?xml version="1.0" encoding="utf-8"?>
-<w:numbering xmlns:wpc="http://schemas.microsoft.com/office/word/2010/wordprocessingCanvas" xmlns:cx="http://schemas.microsoft.com/office/drawing/2014/chartex" xmlns:cx1="http://schemas.microsoft.com/office/drawing/2015/9/8/chartex" xmlns:cx2="http://schemas.microsoft.com/office/drawing/2015/10/21/chartex" xmlns:cx3="http://schemas.microsoft.com/office/drawing/2016/5/9/chartex" xmlns:cx4="http://schemas.microsoft.com/office/drawing/2016/5/10/chartex" xmlns:cx5="http://schemas.microsoft.com/office/drawing/2016/5/11/chartex" xmlns:cx6="http://schemas.microsoft.com/office/drawing/2016/5/12/chartex" xmlns:cx7="http://schemas.microsoft.com/office/drawing/2016/5/13/chartex" xmlns:cx8="http://schemas.microsoft.com/office/drawing/2016/5/14/chartex" xmlns:mc="http://schemas.openxmlformats.org/markup-compatibility/2006" xmlns:aink="http://schemas.microsoft.com/office/drawing/2016/ink" xmlns:am3d="http://schemas.microsoft.com/office/drawing/2017/model3d" xmlns:o="urn:schemas-microsoft-com:office:office" xmlns:oel="http://schemas.microsoft.com/office/2019/extlst" xmlns:r="http://schemas.openxmlformats.org/officeDocument/2006/relationships" xmlns:m="http://schemas.openxmlformats.org/officeDocument/2006/math" xmlns:v="urn:schemas-microsoft-com:vml" xmlns:wp14="http://schemas.microsoft.com/office/word/2010/wordprocessingDrawing" xmlns:wp="http://schemas.openxmlformats.org/drawingml/2006/wordprocessingDrawing" xmlns:w10="urn:schemas-microsoft-com:office:word" xmlns:w="http://schemas.openxmlformats.org/wordprocessingml/2006/main" xmlns:w14="http://schemas.microsoft.com/office/word/2010/wordml" xmlns:w15="http://schemas.microsoft.com/office/word/2012/wordml" xmlns:w16cex="http://schemas.microsoft.com/office/word/2018/wordml/cex" xmlns:w16cid="http://schemas.microsoft.com/office/word/2016/wordml/cid" xmlns:w16="http://schemas.microsoft.com/office/word/2018/wordml" xmlns:w16du="http://schemas.microsoft.com/office/word/2023/wordml/word16du" xmlns:w16sdtdh="http://schemas.microsoft.com/office/word/2020/wordml/sdtdatahash" xmlns:w16se="http://schemas.microsoft.com/office/word/2015/wordml/symex" xmlns:wpg="http://schemas.microsoft.com/office/word/2010/wordprocessingGroup" xmlns:wpi="http://schemas.microsoft.com/office/word/2010/wordprocessingInk" xmlns:wne="http://schemas.microsoft.com/office/word/2006/wordml" xmlns:wps="http://schemas.microsoft.com/office/word/2010/wordprocessingShape" mc:Ignorable="w14 w15 w16se w16cid w16 w16cex w16sdtdh w16du wp14">
+<w:numbering xmlns:wpc="http://schemas.microsoft.com/office/word/2010/wordprocessingCanvas" xmlns:cx="http://schemas.microsoft.com/office/drawing/2014/chartex" xmlns:cx1="http://schemas.microsoft.com/office/drawing/2015/9/8/chartex" xmlns:cx2="http://schemas.microsoft.com/office/drawing/2015/10/21/chartex" xmlns:cx3="http://schemas.microsoft.com/office/drawing/2016/5/9/chartex" xmlns:cx4="http://schemas.microsoft.com/office/drawing/2016/5/10/chartex" xmlns:cx5="http://schemas.microsoft.com/office/drawing/2016/5/11/chartex" xmlns:cx6="http://schemas.microsoft.com/office/drawing/2016/5/12/chartex" xmlns:cx7="http://schemas.microsoft.com/office/drawing/2016/5/13/chartex" xmlns:cx8="http://schemas.microsoft.com/office/drawing/2016/5/14/chartex" xmlns:mc="http://schemas.openxmlformats.org/markup-compatibility/2006" xmlns:aink="http://schemas.microsoft.com/office/drawing/2016/ink" xmlns:am3d="http://schemas.microsoft.com/office/drawing/2017/model3d" xmlns:o="urn:schemas-microsoft-com:office:office" xmlns:r="http://schemas.openxmlformats.org/officeDocument/2006/relationships" xmlns:m="http://schemas.openxmlformats.org/officeDocument/2006/math" xmlns:v="urn:schemas-microsoft-com:vml" xmlns:wp14="http://schemas.microsoft.com/office/word/2010/wordprocessingDrawing" xmlns:wp="http://schemas.openxmlformats.org/drawingml/2006/wordprocessingDrawing" xmlns:w10="urn:schemas-microsoft-com:office:word" xmlns:w="http://schemas.openxmlformats.org/wordprocessingml/2006/main" xmlns:w14="http://schemas.microsoft.com/office/word/2010/wordml" xmlns:w15="http://schemas.microsoft.com/office/word/2012/wordml" xmlns:w16cid="http://schemas.microsoft.com/office/word/2016/wordml/cid" xmlns:w16se="http://schemas.microsoft.com/office/word/2015/wordml/symex" xmlns:wpg="http://schemas.microsoft.com/office/word/2010/wordprocessingGroup" xmlns:wpi="http://schemas.microsoft.com/office/word/2010/wordprocessingInk" xmlns:wne="http://schemas.microsoft.com/office/word/2006/wordml" xmlns:wps="http://schemas.microsoft.com/office/word/2010/wordprocessingShape" mc:Ignorable="w14 w15 w16se w16cid wp14">
   <w:abstractNum w:abstractNumId="0" w15:restartNumberingAfterBreak="0">
     <w:nsid w:val="00000001"/>
     <w:multiLevelType w:val="multilevel"/>
@@ -2966,35 +3009,35 @@
       </w:pPr>
     </w:lvl>
   </w:abstractNum>
-  <w:num w:numId="1" w16cid:durableId="527834014">
+  <w:num w:numId="1">
     <w:abstractNumId w:val="0"/>
   </w:num>
-  <w:num w:numId="2" w16cid:durableId="231935796">
+  <w:num w:numId="2">
     <w:abstractNumId w:val="1"/>
   </w:num>
-  <w:num w:numId="3" w16cid:durableId="1992322516">
+  <w:num w:numId="3">
     <w:abstractNumId w:val="3"/>
   </w:num>
-  <w:num w:numId="4" w16cid:durableId="1414889336">
+  <w:num w:numId="4">
     <w:abstractNumId w:val="5"/>
   </w:num>
-  <w:num w:numId="5" w16cid:durableId="297997926">
+  <w:num w:numId="5">
     <w:abstractNumId w:val="7"/>
   </w:num>
-  <w:num w:numId="6" w16cid:durableId="1866362266">
+  <w:num w:numId="6">
     <w:abstractNumId w:val="6"/>
   </w:num>
-  <w:num w:numId="7" w16cid:durableId="1702705505">
+  <w:num w:numId="7">
     <w:abstractNumId w:val="2"/>
   </w:num>
-  <w:num w:numId="8" w16cid:durableId="1099787851">
+  <w:num w:numId="8">
     <w:abstractNumId w:val="4"/>
   </w:num>
 </w:numbering>
 </file>
 
 <file path=word/styles.xml><?xml version="1.0" encoding="utf-8"?>
-<w:styles xmlns:mc="http://schemas.openxmlformats.org/markup-compatibility/2006" xmlns:r="http://schemas.openxmlformats.org/officeDocument/2006/relationships" xmlns:w="http://schemas.openxmlformats.org/wordprocessingml/2006/main" xmlns:w14="http://schemas.microsoft.com/office/word/2010/wordml" xmlns:w15="http://schemas.microsoft.com/office/word/2012/wordml" xmlns:w16cex="http://schemas.microsoft.com/office/word/2018/wordml/cex" xmlns:w16cid="http://schemas.microsoft.com/office/word/2016/wordml/cid" xmlns:w16="http://schemas.microsoft.com/office/word/2018/wordml" xmlns:w16du="http://schemas.microsoft.com/office/word/2023/wordml/word16du" xmlns:w16sdtdh="http://schemas.microsoft.com/office/word/2020/wordml/sdtdatahash" xmlns:w16se="http://schemas.microsoft.com/office/word/2015/wordml/symex" mc:Ignorable="w14 w15 w16se w16cid w16 w16cex w16sdtdh w16du">
+<w:styles xmlns:mc="http://schemas.openxmlformats.org/markup-compatibility/2006" xmlns:r="http://schemas.openxmlformats.org/officeDocument/2006/relationships" xmlns:w="http://schemas.openxmlformats.org/wordprocessingml/2006/main" xmlns:w14="http://schemas.microsoft.com/office/word/2010/wordml" xmlns:w15="http://schemas.microsoft.com/office/word/2012/wordml" xmlns:w16cid="http://schemas.microsoft.com/office/word/2016/wordml/cid" xmlns:w16se="http://schemas.microsoft.com/office/word/2015/wordml/symex" mc:Ignorable="w14 w15 w16se w16cid">
   <w:docDefaults>
     <w:rPrDefault>
       <w:rPr>
@@ -3004,7 +3047,7 @@
     </w:rPrDefault>
     <w:pPrDefault/>
   </w:docDefaults>
-  <w:latentStyles w:defLockedState="0" w:defUIPriority="99" w:defSemiHidden="0" w:defUnhideWhenUsed="0" w:defQFormat="0" w:count="376">
+  <w:latentStyles w:defLockedState="0" w:defUIPriority="99" w:defSemiHidden="0" w:defUnhideWhenUsed="0" w:defQFormat="0" w:count="375">
     <w:lsdException w:name="Normal" w:uiPriority="0" w:qFormat="1"/>
     <w:lsdException w:name="heading 1" w:uiPriority="9" w:qFormat="1"/>
     <w:lsdException w:name="heading 2" w:uiPriority="9" w:qFormat="1"/>
@@ -3380,7 +3423,6 @@
     <w:lsdException w:name="Smart Hyperlink" w:semiHidden="1" w:unhideWhenUsed="1"/>
     <w:lsdException w:name="Hashtag" w:semiHidden="1" w:unhideWhenUsed="1"/>
     <w:lsdException w:name="Unresolved Mention" w:semiHidden="1" w:unhideWhenUsed="1"/>
-    <w:lsdException w:name="Smart Link" w:semiHidden="1" w:unhideWhenUsed="1"/>
   </w:latentStyles>
   <w:style w:type="paragraph" w:default="1" w:styleId="Normal">
     <w:name w:val="Normal"/>
@@ -5165,7 +5207,7 @@
 </file>
 
 <file path=customXml/itemProps1.xml><?xml version="1.0" encoding="utf-8"?>
-<ds:datastoreItem xmlns:ds="http://schemas.openxmlformats.org/officeDocument/2006/customXml" ds:itemID="{5C340F9F-D58E-4A5F-8BE6-71C9CDD073E6}">
+<ds:datastoreItem xmlns:ds="http://schemas.openxmlformats.org/officeDocument/2006/customXml" ds:itemID="{B70A30AB-D847-46C0-8C04-47C9F6626079}">
   <ds:schemaRefs>
     <ds:schemaRef ds:uri="http://schemas.openxmlformats.org/officeDocument/2006/bibliography"/>
   </ds:schemaRefs>

</xml_diff>